<commit_message>
updated cashbook system article
</commit_message>
<xml_diff>
--- a/excel_projects/cash book system/article.docx
+++ b/excel_projects/cash book system/article.docx
@@ -1614,7 +1614,23 @@
                 <w:sz w:val="24"/>
                 <w:szCs w:val="24"/>
               </w:rPr>
-              <w:t>(accounts[SUPPLIERS])</w:t>
+              <w:t>(</w:t>
+            </w:r>
+            <w:r>
+              <w:rPr>
+                <w:rFonts w:ascii="Arial" w:hAnsi="Arial" w:cs="Arial"/>
+                <w:sz w:val="24"/>
+                <w:szCs w:val="24"/>
+              </w:rPr>
+              <w:t>accounts [</w:t>
+            </w:r>
+            <w:r>
+              <w:rPr>
+                <w:rFonts w:ascii="Arial" w:hAnsi="Arial" w:cs="Arial"/>
+                <w:sz w:val="24"/>
+                <w:szCs w:val="24"/>
+              </w:rPr>
+              <w:t>SUPPLIERS])</w:t>
             </w:r>
           </w:p>
         </w:tc>
@@ -4128,36 +4144,33 @@
         </w:rPr>
         <w:t xml:space="preserve"> </w:t>
       </w:r>
-      <w:hyperlink r:id="rId21" w:history="1">
-        <w:r>
-          <w:rPr>
-            <w:rStyle w:val="Hyperlink"/>
-            <w:rFonts w:ascii="Arial" w:hAnsi="Arial" w:cs="Arial"/>
-            <w:sz w:val="24"/>
-            <w:szCs w:val="24"/>
-          </w:rPr>
-          <w:t>https://github.com/danielafriyie/ds_projects/tree/main/excel_projects/cash%20book%20system</w:t>
-        </w:r>
-      </w:hyperlink>
-      <w:r>
-        <w:rPr>
-          <w:rFonts w:ascii="Arial" w:hAnsi="Arial" w:cs="Arial"/>
-          <w:sz w:val="24"/>
-          <w:szCs w:val="24"/>
-        </w:rPr>
-        <w:t xml:space="preserve">. </w:t>
-      </w:r>
-    </w:p>
-    <w:p>
-      <w:pPr>
-        <w:rPr>
-          <w:rFonts w:ascii="Arial" w:hAnsi="Arial" w:cs="Arial"/>
-          <w:sz w:val="24"/>
-          <w:szCs w:val="24"/>
-        </w:rPr>
-      </w:pPr>
+      <w:r>
+        <w:rPr>
+          <w:rFonts w:ascii="Arial" w:hAnsi="Arial" w:cs="Arial"/>
+          <w:sz w:val="24"/>
+          <w:szCs w:val="24"/>
+        </w:rPr>
+        <w:t>https://github.com/danielafriyie/ds_projects/tree/main/excel_projects</w:t>
+      </w:r>
+      <w:r>
+        <w:rPr>
+          <w:rFonts w:ascii="Arial" w:hAnsi="Arial" w:cs="Arial"/>
+          <w:sz w:val="24"/>
+          <w:szCs w:val="24"/>
+        </w:rPr>
+        <w:t>.</w:t>
+      </w:r>
       <w:bookmarkStart w:id="0" w:name="_GoBack"/>
       <w:bookmarkEnd w:id="0"/>
+    </w:p>
+    <w:p>
+      <w:pPr>
+        <w:rPr>
+          <w:rFonts w:ascii="Arial" w:hAnsi="Arial" w:cs="Arial"/>
+          <w:sz w:val="24"/>
+          <w:szCs w:val="24"/>
+        </w:rPr>
+      </w:pPr>
       <w:r>
         <w:rPr>
           <w:rFonts w:ascii="Arial" w:hAnsi="Arial" w:cs="Arial"/>

</xml_diff>